<commit_message>
Deleted 'pending article acceptance' from text
</commit_message>
<xml_diff>
--- a/BairosNovakEtAl_Meta-analysis_finalsubmittedcopy.docx
+++ b/BairosNovakEtAl_Meta-analysis_finalsubmittedcopy.docx
@@ -193,17 +193,8 @@
           <w:b/>
           <w:color w:val="000000" w:themeColor="text1"/>
         </w:rPr>
-        <w:t xml:space="preserve">List of Author’s ORCID </w:t>
-      </w:r>
-      <w:proofErr w:type="spellStart"/>
-      <w:r>
-        <w:rPr>
-          <w:b/>
-          <w:color w:val="000000" w:themeColor="text1"/>
-        </w:rPr>
-        <w:t>iDs</w:t>
-      </w:r>
-      <w:proofErr w:type="spellEnd"/>
+        <w:t>List of Author’s ORCID iDs</w:t>
+      </w:r>
       <w:r>
         <w:rPr>
           <w:b/>
@@ -243,21 +234,7 @@
         <w:rPr>
           <w:color w:val="000000" w:themeColor="text1"/>
         </w:rPr>
-        <w:t xml:space="preserve">Mia </w:t>
-      </w:r>
-      <w:proofErr w:type="spellStart"/>
-      <w:r>
-        <w:rPr>
-          <w:color w:val="000000" w:themeColor="text1"/>
-        </w:rPr>
-        <w:t>Hoogenboom</w:t>
-      </w:r>
-      <w:proofErr w:type="spellEnd"/>
-      <w:r>
-        <w:rPr>
-          <w:color w:val="000000" w:themeColor="text1"/>
-        </w:rPr>
-        <w:t xml:space="preserve">: </w:t>
+        <w:t xml:space="preserve">Mia Hoogenboom: </w:t>
       </w:r>
       <w:r>
         <w:rPr>
@@ -374,21 +351,7 @@
         <w:rPr>
           <w:color w:val="000000" w:themeColor="text1"/>
         </w:rPr>
-        <w:t xml:space="preserve">School of </w:t>
-      </w:r>
-      <w:proofErr w:type="spellStart"/>
-      <w:r>
-        <w:rPr>
-          <w:color w:val="000000" w:themeColor="text1"/>
-        </w:rPr>
-        <w:t>BioSciences</w:t>
-      </w:r>
-      <w:proofErr w:type="spellEnd"/>
-      <w:r>
-        <w:rPr>
-          <w:color w:val="000000" w:themeColor="text1"/>
-        </w:rPr>
-        <w:t>,</w:t>
+        <w:t>School of BioSciences,</w:t>
       </w:r>
       <w:r>
         <w:rPr>
@@ -1645,23 +1608,7 @@
           <w:color w:val="000000" w:themeColor="text1"/>
           <w:lang w:val="en-US"/>
         </w:rPr>
-        <w:t xml:space="preserve">, </w:t>
-      </w:r>
-      <w:proofErr w:type="spellStart"/>
-      <w:r>
-        <w:rPr>
-          <w:color w:val="000000" w:themeColor="text1"/>
-          <w:lang w:val="en-US"/>
-        </w:rPr>
-        <w:t>Scleractinia</w:t>
-      </w:r>
-      <w:proofErr w:type="spellEnd"/>
-      <w:r>
-        <w:rPr>
-          <w:color w:val="000000" w:themeColor="text1"/>
-          <w:lang w:val="en-US"/>
-        </w:rPr>
-        <w:t>, thermal tolerance</w:t>
+        <w:t>, Scleractinia, thermal tolerance</w:t>
       </w:r>
       <w:bookmarkEnd w:id="0"/>
       <w:r>
@@ -1753,35 +1700,7 @@
         <w:rPr>
           <w:color w:val="000000" w:themeColor="text1"/>
         </w:rPr>
-        <w:t xml:space="preserve"> to new habitats, or adapt to new conditions (Davis et al. 2005; Jump and </w:t>
-      </w:r>
-      <w:proofErr w:type="spellStart"/>
-      <w:r>
-        <w:rPr>
-          <w:color w:val="000000" w:themeColor="text1"/>
-        </w:rPr>
-        <w:t>Peñuelas</w:t>
-      </w:r>
-      <w:proofErr w:type="spellEnd"/>
-      <w:r>
-        <w:rPr>
-          <w:color w:val="000000" w:themeColor="text1"/>
-        </w:rPr>
-        <w:t xml:space="preserve"> 2005; </w:t>
-      </w:r>
-      <w:proofErr w:type="spellStart"/>
-      <w:r>
-        <w:rPr>
-          <w:color w:val="000000" w:themeColor="text1"/>
-        </w:rPr>
-        <w:t>Gienapp</w:t>
-      </w:r>
-      <w:proofErr w:type="spellEnd"/>
-      <w:r>
-        <w:rPr>
-          <w:color w:val="000000" w:themeColor="text1"/>
-        </w:rPr>
-        <w:t xml:space="preserve"> et al. 2008)</w:t>
+        <w:t xml:space="preserve"> to new habitats, or adapt to new conditions (Davis et al. 2005; Jump and Peñuelas 2005; Gienapp et al. 2008)</w:t>
       </w:r>
       <w:r>
         <w:rPr>
@@ -2299,7 +2218,6 @@
         </w:rPr>
         <w:t xml:space="preserve"> the ratio between population variance attributable to additive genetic effects, </w:t>
       </w:r>
-      <w:proofErr w:type="spellStart"/>
       <w:r>
         <w:rPr>
           <w:i/>
@@ -2315,14 +2233,12 @@
         </w:rPr>
         <w:t>a</w:t>
       </w:r>
-      <w:proofErr w:type="spellEnd"/>
       <w:r>
         <w:rPr>
           <w:color w:val="000000" w:themeColor="text1"/>
         </w:rPr>
         <w:t xml:space="preserve">, and the total observed phenotypic variance, </w:t>
       </w:r>
-      <w:proofErr w:type="spellStart"/>
       <w:r>
         <w:rPr>
           <w:i/>
@@ -2338,7 +2254,6 @@
         </w:rPr>
         <w:t>p</w:t>
       </w:r>
-      <w:proofErr w:type="spellEnd"/>
       <w:r>
         <w:rPr>
           <w:color w:val="000000" w:themeColor="text1"/>
@@ -3648,7 +3563,6 @@
               </w:rPr>
               <w:t xml:space="preserve"> can be used to predict and understand population responses to selection. Consider one population where the mean critical thermal maximum (</w:t>
             </w:r>
-            <w:proofErr w:type="spellStart"/>
             <w:r>
               <w:rPr>
                 <w:rFonts w:ascii="Times New Roman" w:hAnsi="Times New Roman"/>
@@ -3666,7 +3580,6 @@
               </w:rPr>
               <w:t>max</w:t>
             </w:r>
-            <w:proofErr w:type="spellEnd"/>
             <w:r>
               <w:rPr>
                 <w:rFonts w:ascii="Times New Roman" w:hAnsi="Times New Roman"/>
@@ -3674,7 +3587,6 @@
               </w:rPr>
               <w:t xml:space="preserve">) of the population is 30°C and </w:t>
             </w:r>
-            <w:proofErr w:type="spellStart"/>
             <w:r>
               <w:rPr>
                 <w:rFonts w:ascii="Times New Roman" w:hAnsi="Times New Roman"/>
@@ -3692,7 +3604,6 @@
               </w:rPr>
               <w:t>max</w:t>
             </w:r>
-            <w:proofErr w:type="spellEnd"/>
             <w:r>
               <w:rPr>
                 <w:rFonts w:ascii="Times New Roman" w:hAnsi="Times New Roman"/>
@@ -3732,7 +3643,6 @@
               <w:lastRenderedPageBreak/>
               <w:t xml:space="preserve">susceptible individuals and shifting the mean population </w:t>
             </w:r>
-            <w:proofErr w:type="spellStart"/>
             <w:r>
               <w:rPr>
                 <w:rFonts w:ascii="Times New Roman" w:hAnsi="Times New Roman"/>
@@ -3748,17 +3658,7 @@
                 <w:color w:val="000000" w:themeColor="text1"/>
                 <w:vertAlign w:val="subscript"/>
               </w:rPr>
-              <w:t>max</w:t>
-            </w:r>
-            <w:proofErr w:type="spellEnd"/>
-            <w:r>
-              <w:rPr>
-                <w:rFonts w:ascii="Times New Roman" w:hAnsi="Times New Roman"/>
-                <w:i/>
-                <w:color w:val="000000" w:themeColor="text1"/>
-                <w:vertAlign w:val="subscript"/>
-              </w:rPr>
-              <w:t xml:space="preserve"> </w:t>
+              <w:t xml:space="preserve">max </w:t>
             </w:r>
             <w:r>
               <w:rPr>
@@ -3783,7 +3683,6 @@
               </w:rPr>
               <w:t xml:space="preserve">) in </w:t>
             </w:r>
-            <w:proofErr w:type="spellStart"/>
             <w:r>
               <w:rPr>
                 <w:rFonts w:ascii="Times New Roman" w:hAnsi="Times New Roman"/>
@@ -3801,7 +3700,6 @@
               </w:rPr>
               <w:t>max</w:t>
             </w:r>
-            <w:proofErr w:type="spellEnd"/>
             <w:r>
               <w:rPr>
                 <w:rFonts w:ascii="Times New Roman" w:hAnsi="Times New Roman"/>
@@ -4062,7 +3960,6 @@
               </w:rPr>
               <w:t xml:space="preserve">In other words, an increase in the mean selected population </w:t>
             </w:r>
-            <w:proofErr w:type="spellStart"/>
             <w:r>
               <w:rPr>
                 <w:rFonts w:ascii="Times New Roman" w:hAnsi="Times New Roman"/>
@@ -4080,7 +3977,6 @@
               </w:rPr>
               <w:t>max</w:t>
             </w:r>
-            <w:proofErr w:type="spellEnd"/>
             <w:r>
               <w:rPr>
                 <w:rFonts w:ascii="Times New Roman" w:hAnsi="Times New Roman"/>
@@ -4111,7 +4007,6 @@
               </w:rPr>
               <w:t xml:space="preserve">average </w:t>
             </w:r>
-            <w:proofErr w:type="spellStart"/>
             <w:r>
               <w:rPr>
                 <w:rFonts w:ascii="Times New Roman" w:hAnsi="Times New Roman"/>
@@ -4129,7 +4024,6 @@
               </w:rPr>
               <w:t>max</w:t>
             </w:r>
-            <w:proofErr w:type="spellEnd"/>
             <w:r>
               <w:rPr>
                 <w:rFonts w:ascii="Times New Roman" w:hAnsi="Times New Roman"/>
@@ -4177,7 +4071,6 @@
               </w:rPr>
               <w:t xml:space="preserve">. Now consider a second population experiencing the same selection event, but with a relatively low heritability in </w:t>
             </w:r>
-            <w:proofErr w:type="spellStart"/>
             <w:r>
               <w:rPr>
                 <w:rFonts w:ascii="Times New Roman" w:hAnsi="Times New Roman"/>
@@ -4195,7 +4088,6 @@
               </w:rPr>
               <w:t>max</w:t>
             </w:r>
-            <w:proofErr w:type="spellEnd"/>
             <w:r>
               <w:rPr>
                 <w:rFonts w:ascii="Times New Roman" w:hAnsi="Times New Roman"/>
@@ -4227,7 +4119,6 @@
               </w:rPr>
               <w:t xml:space="preserve">= 0.1. The predicted change in </w:t>
             </w:r>
-            <w:proofErr w:type="spellStart"/>
             <w:r>
               <w:rPr>
                 <w:rFonts w:ascii="Times New Roman" w:hAnsi="Times New Roman"/>
@@ -4245,7 +4136,6 @@
               </w:rPr>
               <w:t>max</w:t>
             </w:r>
-            <w:proofErr w:type="spellEnd"/>
             <w:r>
               <w:rPr>
                 <w:rFonts w:ascii="Times New Roman" w:hAnsi="Times New Roman"/>
@@ -5661,21 +5551,7 @@
         <w:rPr>
           <w:color w:val="000000" w:themeColor="text1"/>
         </w:rPr>
-        <w:t xml:space="preserve">Reef-building </w:t>
-      </w:r>
-      <w:proofErr w:type="spellStart"/>
-      <w:r>
-        <w:rPr>
-          <w:color w:val="000000" w:themeColor="text1"/>
-        </w:rPr>
-        <w:t>scleractinian</w:t>
-      </w:r>
-      <w:proofErr w:type="spellEnd"/>
-      <w:r>
-        <w:rPr>
-          <w:color w:val="000000" w:themeColor="text1"/>
-        </w:rPr>
-        <w:t xml:space="preserve"> corals are particularly sensitive to climate stressors, as evidenced by coral bleaching during thermal anomalies</w:t>
+        <w:t>Reef-building scleractinian corals are particularly sensitive to climate stressors, as evidenced by coral bleaching during thermal anomalies</w:t>
       </w:r>
       <w:r>
         <w:rPr>
@@ -6871,21 +6747,7 @@
         <w:rPr>
           <w:color w:val="000000" w:themeColor="text1"/>
         </w:rPr>
-        <w:t xml:space="preserve"> for </w:t>
-      </w:r>
-      <w:proofErr w:type="spellStart"/>
-      <w:r>
-        <w:rPr>
-          <w:color w:val="000000" w:themeColor="text1"/>
-        </w:rPr>
-        <w:t>scleractinian</w:t>
-      </w:r>
-      <w:proofErr w:type="spellEnd"/>
-      <w:r>
-        <w:rPr>
-          <w:color w:val="000000" w:themeColor="text1"/>
-        </w:rPr>
-        <w:t xml:space="preserve"> corals by</w:t>
+        <w:t xml:space="preserve"> for scleractinian corals by</w:t>
       </w:r>
       <w:r>
         <w:rPr>
@@ -9199,15 +9061,7 @@
           <w:i/>
           <w:color w:val="000000" w:themeColor="text1"/>
         </w:rPr>
-        <w:t xml:space="preserve">Acropora </w:t>
-      </w:r>
-      <w:proofErr w:type="spellStart"/>
-      <w:r>
-        <w:rPr>
-          <w:i/>
-          <w:color w:val="000000" w:themeColor="text1"/>
-        </w:rPr>
-        <w:t>mill</w:t>
+        <w:t>Acropora mill</w:t>
       </w:r>
       <w:r>
         <w:rPr>
@@ -9223,7 +9077,6 @@
         </w:rPr>
         <w:t>pora</w:t>
       </w:r>
-      <w:proofErr w:type="spellEnd"/>
       <w:r>
         <w:rPr>
           <w:color w:val="000000" w:themeColor="text1"/>
@@ -10005,21 +9858,7 @@
               <w:rPr>
                 <w:color w:val="000000" w:themeColor="text1"/>
               </w:rPr>
-              <w:t xml:space="preserve">Coral or </w:t>
-            </w:r>
-            <w:proofErr w:type="spellStart"/>
-            <w:r>
-              <w:rPr>
-                <w:color w:val="000000" w:themeColor="text1"/>
-              </w:rPr>
-              <w:t>corallite</w:t>
-            </w:r>
-            <w:proofErr w:type="spellEnd"/>
-            <w:r>
-              <w:rPr>
-                <w:color w:val="000000" w:themeColor="text1"/>
-              </w:rPr>
-              <w:t xml:space="preserve"> growth measures including calcification rates, buoyant weight change, larval areal expansion, linear extension, and new growth branches</w:t>
+              <w:t>Coral or corallite growth measures including calcification rates, buoyant weight change, larval areal expansion, linear extension, and new growth branches</w:t>
             </w:r>
           </w:p>
         </w:tc>
@@ -10099,21 +9938,7 @@
               <w:rPr>
                 <w:color w:val="000000" w:themeColor="text1"/>
               </w:rPr>
-              <w:t xml:space="preserve">Total protein or carbohydrate content present in hosts or whole </w:t>
-            </w:r>
-            <w:proofErr w:type="spellStart"/>
-            <w:r>
-              <w:rPr>
-                <w:color w:val="000000" w:themeColor="text1"/>
-              </w:rPr>
-              <w:t>holobiont</w:t>
-            </w:r>
-            <w:proofErr w:type="spellEnd"/>
-            <w:r>
-              <w:rPr>
-                <w:color w:val="000000" w:themeColor="text1"/>
-              </w:rPr>
-              <w:t xml:space="preserve"> tissues</w:t>
+              <w:t>Total protein or carbohydrate content present in hosts or whole holobiont tissues</w:t>
             </w:r>
           </w:p>
         </w:tc>
@@ -10306,21 +10131,7 @@
               <w:rPr>
                 <w:color w:val="000000" w:themeColor="text1"/>
               </w:rPr>
-              <w:t xml:space="preserve">Static intraspecific </w:t>
-            </w:r>
-            <w:proofErr w:type="spellStart"/>
-            <w:r>
-              <w:rPr>
-                <w:color w:val="000000" w:themeColor="text1"/>
-              </w:rPr>
-              <w:t>corallite</w:t>
-            </w:r>
-            <w:proofErr w:type="spellEnd"/>
-            <w:r>
-              <w:rPr>
-                <w:color w:val="000000" w:themeColor="text1"/>
-              </w:rPr>
-              <w:t xml:space="preserve"> measurements and larval volumes upon birth</w:t>
+              <w:t>Static intraspecific corallite measurements and larval volumes upon birth</w:t>
             </w:r>
           </w:p>
         </w:tc>
@@ -10403,16 +10214,33 @@
               <w:rPr>
                 <w:color w:val="000000" w:themeColor="text1"/>
               </w:rPr>
-              <w:t xml:space="preserve">Symbiont community indices (Leinster and </w:t>
+              <w:t xml:space="preserve">Symbiont community indices (Leinster and Cobbald's </w:t>
             </w:r>
-            <w:proofErr w:type="spellStart"/>
             <w:r>
               <w:rPr>
-                <w:color w:val="000000" w:themeColor="text1"/>
-              </w:rPr>
-              <w:t>Cobbald's</w:t>
+                <w:i/>
+                <w:color w:val="000000" w:themeColor="text1"/>
+              </w:rPr>
+              <w:t>D</w:t>
             </w:r>
-            <w:proofErr w:type="spellEnd"/>
+            <w:r>
+              <w:rPr>
+                <w:color w:val="000000" w:themeColor="text1"/>
+              </w:rPr>
+              <w:t xml:space="preserve">) and proportion of </w:t>
+            </w:r>
+            <w:r>
+              <w:rPr>
+                <w:color w:val="000000" w:themeColor="text1"/>
+              </w:rPr>
+              <w:t xml:space="preserve">symbionts that are more the </w:t>
+            </w:r>
+            <w:r>
+              <w:rPr>
+                <w:color w:val="000000" w:themeColor="text1"/>
+              </w:rPr>
+              <w:t>thermally-tolerant</w:t>
+            </w:r>
             <w:r>
               <w:rPr>
                 <w:color w:val="000000" w:themeColor="text1"/>
@@ -10421,28 +10249,9 @@
             </w:r>
             <w:r>
               <w:rPr>
-                <w:i/>
-                <w:color w:val="000000" w:themeColor="text1"/>
-              </w:rPr>
-              <w:t>D</w:t>
-            </w:r>
-            <w:r>
-              <w:rPr>
-                <w:color w:val="000000" w:themeColor="text1"/>
-              </w:rPr>
-              <w:t xml:space="preserve">) and proportion of </w:t>
-            </w:r>
-            <w:r>
-              <w:rPr>
-                <w:color w:val="000000" w:themeColor="text1"/>
-              </w:rPr>
-              <w:t xml:space="preserve">symbionts that are more the </w:t>
-            </w:r>
-            <w:r>
-              <w:rPr>
-                <w:color w:val="000000" w:themeColor="text1"/>
-              </w:rPr>
-              <w:t>thermally-tolerant</w:t>
+                <w:color w:val="000000" w:themeColor="text1"/>
+              </w:rPr>
+              <w:t>species</w:t>
             </w:r>
             <w:r>
               <w:rPr>
@@ -10454,29 +10263,15 @@
               <w:rPr>
                 <w:color w:val="000000" w:themeColor="text1"/>
               </w:rPr>
-              <w:t>species</w:t>
+              <w:t>(</w:t>
             </w:r>
             <w:r>
               <w:rPr>
-                <w:color w:val="000000" w:themeColor="text1"/>
-              </w:rPr>
-              <w:t xml:space="preserve"> </w:t>
-            </w:r>
-            <w:r>
-              <w:rPr>
-                <w:color w:val="000000" w:themeColor="text1"/>
-              </w:rPr>
-              <w:t>(</w:t>
-            </w:r>
-            <w:proofErr w:type="spellStart"/>
-            <w:r>
-              <w:rPr>
                 <w:i/>
                 <w:color w:val="000000" w:themeColor="text1"/>
               </w:rPr>
               <w:t>Durusdinium</w:t>
             </w:r>
-            <w:proofErr w:type="spellEnd"/>
             <w:r>
               <w:rPr>
                 <w:i/>
@@ -10586,35 +10381,7 @@
               <w:rPr>
                 <w:color w:val="000000" w:themeColor="text1"/>
               </w:rPr>
-              <w:t xml:space="preserve">Catalase and </w:t>
-            </w:r>
-            <w:proofErr w:type="spellStart"/>
-            <w:r>
-              <w:rPr>
-                <w:color w:val="000000" w:themeColor="text1"/>
-              </w:rPr>
-              <w:t>phenoloxidase</w:t>
-            </w:r>
-            <w:proofErr w:type="spellEnd"/>
-            <w:r>
-              <w:rPr>
-                <w:color w:val="000000" w:themeColor="text1"/>
-              </w:rPr>
-              <w:t xml:space="preserve"> activity within </w:t>
-            </w:r>
-            <w:proofErr w:type="spellStart"/>
-            <w:r>
-              <w:rPr>
-                <w:color w:val="000000" w:themeColor="text1"/>
-              </w:rPr>
-              <w:t>holobiont</w:t>
-            </w:r>
-            <w:proofErr w:type="spellEnd"/>
-            <w:r>
-              <w:rPr>
-                <w:color w:val="000000" w:themeColor="text1"/>
-              </w:rPr>
-              <w:t xml:space="preserve"> tissues</w:t>
+              <w:t>Catalase and phenoloxidase activity within holobiont tissues</w:t>
             </w:r>
           </w:p>
         </w:tc>
@@ -11791,21 +11558,7 @@
         <w:rPr>
           <w:color w:val="000000" w:themeColor="text1"/>
         </w:rPr>
-        <w:t xml:space="preserve"> of </w:t>
-      </w:r>
-      <w:proofErr w:type="spellStart"/>
-      <w:r>
-        <w:rPr>
-          <w:color w:val="000000" w:themeColor="text1"/>
-        </w:rPr>
-        <w:t>scleractinian</w:t>
-      </w:r>
-      <w:proofErr w:type="spellEnd"/>
-      <w:r>
-        <w:rPr>
-          <w:color w:val="000000" w:themeColor="text1"/>
-        </w:rPr>
-        <w:t xml:space="preserve"> corals</w:t>
+        <w:t xml:space="preserve"> of scleractinian corals</w:t>
       </w:r>
       <w:r>
         <w:rPr>
@@ -12325,7 +12078,6 @@
         </w:rPr>
         <w:t>Most trait type estimates originated from least two independent studies estimates, save for immune response (four estimates from one study) and gamete contribution (one estimate). We therefore interpret the results for immune response with caution, given that they all belong to the same study, and excluded the single estimate for gamete compatibility from the subsequent meta-analysis. Notably, there were limited studies of the heritability of coral reproduction and fecundity, and there were no heritability estimates of thermal optimum (</w:t>
       </w:r>
-      <w:proofErr w:type="spellStart"/>
       <w:r>
         <w:rPr>
           <w:i/>
@@ -12341,14 +12093,12 @@
         </w:rPr>
         <w:t>opt</w:t>
       </w:r>
-      <w:proofErr w:type="spellEnd"/>
       <w:r>
         <w:rPr>
           <w:color w:val="000000" w:themeColor="text1"/>
         </w:rPr>
         <w:t>), measures of performance breadth (e.g., B80, B95), or critical thermal limits (</w:t>
       </w:r>
-      <w:proofErr w:type="spellStart"/>
       <w:r>
         <w:rPr>
           <w:i/>
@@ -12362,16 +12112,7 @@
           <w:color w:val="000000" w:themeColor="text1"/>
           <w:vertAlign w:val="subscript"/>
         </w:rPr>
-        <w:t>max</w:t>
-      </w:r>
-      <w:proofErr w:type="spellEnd"/>
-      <w:r>
-        <w:rPr>
-          <w:i/>
-          <w:color w:val="000000" w:themeColor="text1"/>
-          <w:vertAlign w:val="subscript"/>
-        </w:rPr>
-        <w:t>/min</w:t>
+        <w:t>max/min</w:t>
       </w:r>
       <w:r>
         <w:rPr>
@@ -12969,7 +12710,6 @@
         </w:rPr>
         <w:t xml:space="preserve"> package </w:t>
       </w:r>
-      <w:proofErr w:type="spellStart"/>
       <w:r>
         <w:rPr>
           <w:i/>
@@ -12977,7 +12717,6 @@
         </w:rPr>
         <w:t>metafor</w:t>
       </w:r>
-      <w:proofErr w:type="spellEnd"/>
       <w:r>
         <w:rPr>
           <w:color w:val="000000" w:themeColor="text1"/>
@@ -13263,21 +13002,7 @@
         <w:rPr>
           <w:color w:val="000000" w:themeColor="text1"/>
         </w:rPr>
-        <w:t xml:space="preserve"> Akaike’s Information Criterion, corrected for small sample sizes (</w:t>
-      </w:r>
-      <w:proofErr w:type="spellStart"/>
-      <w:r>
-        <w:rPr>
-          <w:color w:val="000000" w:themeColor="text1"/>
-        </w:rPr>
-        <w:t>AICc</w:t>
-      </w:r>
-      <w:proofErr w:type="spellEnd"/>
-      <w:r>
-        <w:rPr>
-          <w:color w:val="000000" w:themeColor="text1"/>
-        </w:rPr>
-        <w:t xml:space="preserve">). </w:t>
+        <w:t xml:space="preserve"> Akaike’s Information Criterion, corrected for small sample sizes (AICc). </w:t>
       </w:r>
       <w:r>
         <w:rPr>
@@ -13289,35 +13014,7 @@
         <w:rPr>
           <w:color w:val="000000" w:themeColor="text1"/>
         </w:rPr>
-        <w:t xml:space="preserve">e considered this model a substantial improvement over other candidate models when the difference in </w:t>
-      </w:r>
-      <w:proofErr w:type="spellStart"/>
-      <w:r>
-        <w:rPr>
-          <w:color w:val="000000" w:themeColor="text1"/>
-        </w:rPr>
-        <w:t>AICc</w:t>
-      </w:r>
-      <w:proofErr w:type="spellEnd"/>
-      <w:r>
-        <w:rPr>
-          <w:color w:val="000000" w:themeColor="text1"/>
-        </w:rPr>
-        <w:t xml:space="preserve"> scores (</w:t>
-      </w:r>
-      <w:proofErr w:type="spellStart"/>
-      <w:r>
-        <w:rPr>
-          <w:color w:val="000000" w:themeColor="text1"/>
-        </w:rPr>
-        <w:t>ΔAICc</w:t>
-      </w:r>
-      <w:proofErr w:type="spellEnd"/>
-      <w:r>
-        <w:rPr>
-          <w:color w:val="000000" w:themeColor="text1"/>
-        </w:rPr>
-        <w:t xml:space="preserve">) was </w:t>
+        <w:t xml:space="preserve">e considered this model a substantial improvement over other candidate models when the difference in AICc scores (ΔAICc) was </w:t>
       </w:r>
       <w:r>
         <w:rPr>
@@ -13415,21 +13112,7 @@
         <w:rPr>
           <w:color w:val="000000" w:themeColor="text1"/>
         </w:rPr>
-        <w:t xml:space="preserve">: (1) define the ‘beyond optimal’ fixed effects structure – that is, the most conceivably complex yet biologically relevant fixed effects possible, (2) select (via the lowest </w:t>
-      </w:r>
-      <w:proofErr w:type="spellStart"/>
-      <w:r>
-        <w:rPr>
-          <w:color w:val="000000" w:themeColor="text1"/>
-        </w:rPr>
-        <w:t>AICc</w:t>
-      </w:r>
-      <w:proofErr w:type="spellEnd"/>
-      <w:r>
-        <w:rPr>
-          <w:color w:val="000000" w:themeColor="text1"/>
-        </w:rPr>
-        <w:t xml:space="preserve"> value) the optimal random effects structure for models fit using </w:t>
+        <w:t xml:space="preserve">: (1) define the ‘beyond optimal’ fixed effects structure – that is, the most conceivably complex yet biologically relevant fixed effects possible, (2) select (via the lowest AICc value) the optimal random effects structure for models fit using </w:t>
       </w:r>
       <w:r>
         <w:rPr>
@@ -13453,21 +13136,7 @@
         <w:rPr>
           <w:color w:val="000000" w:themeColor="text1"/>
         </w:rPr>
-        <w:t xml:space="preserve">, (3) select (via the lowest </w:t>
-      </w:r>
-      <w:proofErr w:type="spellStart"/>
-      <w:r>
-        <w:rPr>
-          <w:color w:val="000000" w:themeColor="text1"/>
-        </w:rPr>
-        <w:t>AICc</w:t>
-      </w:r>
-      <w:proofErr w:type="spellEnd"/>
-      <w:r>
-        <w:rPr>
-          <w:color w:val="000000" w:themeColor="text1"/>
-        </w:rPr>
-        <w:t xml:space="preserve"> value) the optimal fixed effects structure</w:t>
+        <w:t>, (3) select (via the lowest AICc value) the optimal fixed effects structure</w:t>
       </w:r>
       <w:r>
         <w:rPr>
@@ -15420,17 +15089,8 @@
           <w:i/>
           <w:color w:val="000000" w:themeColor="text1"/>
         </w:rPr>
-        <w:t xml:space="preserve">Acropora </w:t>
-      </w:r>
-      <w:proofErr w:type="spellStart"/>
-      <w:r>
-        <w:rPr>
-          <w:i/>
-          <w:color w:val="000000" w:themeColor="text1"/>
-        </w:rPr>
-        <w:t>millepora</w:t>
-      </w:r>
-      <w:proofErr w:type="spellEnd"/>
+        <w:t>Acropora millepora</w:t>
+      </w:r>
       <w:r>
         <w:rPr>
           <w:color w:val="000000" w:themeColor="text1"/>
@@ -15949,21 +15609,7 @@
         <w:rPr>
           <w:color w:val="000000" w:themeColor="text1"/>
         </w:rPr>
-        <w:t xml:space="preserve">. However, beneficial microbes that are related to metabolic health, such as gut bacteria of the family </w:t>
-      </w:r>
-      <w:proofErr w:type="spellStart"/>
-      <w:r>
-        <w:rPr>
-          <w:color w:val="000000" w:themeColor="text1"/>
-        </w:rPr>
-        <w:t>Christensenellaceae</w:t>
-      </w:r>
-      <w:proofErr w:type="spellEnd"/>
-      <w:r>
-        <w:rPr>
-          <w:color w:val="000000" w:themeColor="text1"/>
-        </w:rPr>
-        <w:t xml:space="preserve">, and microbiomes of mice in controlled laboratory environments (Org et al. 2015), show much higher heritabilities of </w:t>
+        <w:t xml:space="preserve">. However, beneficial microbes that are related to metabolic health, such as gut bacteria of the family Christensenellaceae, and microbiomes of mice in controlled laboratory environments (Org et al. 2015), show much higher heritabilities of </w:t>
       </w:r>
       <w:r>
         <w:rPr>
@@ -16853,7 +16499,6 @@
         </w:rPr>
         <w:t xml:space="preserve">the </w:t>
       </w:r>
-      <w:proofErr w:type="spellStart"/>
       <w:proofErr w:type="gramStart"/>
       <w:r>
         <w:rPr>
@@ -16861,7 +16506,6 @@
         </w:rPr>
         <w:t>growth:juvenile</w:t>
       </w:r>
-      <w:proofErr w:type="spellEnd"/>
       <w:proofErr w:type="gramEnd"/>
       <w:r>
         <w:rPr>
@@ -17854,21 +17498,7 @@
         <w:rPr>
           <w:color w:val="000000" w:themeColor="text1"/>
         </w:rPr>
-        <w:t xml:space="preserve">, such that more thermally-specialized </w:t>
-      </w:r>
-      <w:proofErr w:type="spellStart"/>
-      <w:r>
-        <w:rPr>
-          <w:color w:val="000000" w:themeColor="text1"/>
-        </w:rPr>
-        <w:t>holobionts</w:t>
-      </w:r>
-      <w:proofErr w:type="spellEnd"/>
-      <w:r>
-        <w:rPr>
-          <w:color w:val="000000" w:themeColor="text1"/>
-        </w:rPr>
-        <w:t xml:space="preserve"> may exhibit reduced growth rates in ambient conditions. If these phenotypic trade-offs are genetically </w:t>
+        <w:t xml:space="preserve">, such that more thermally-specialized holobionts may exhibit reduced growth rates in ambient conditions. If these phenotypic trade-offs are genetically </w:t>
       </w:r>
       <w:r>
         <w:rPr>
@@ -17887,24 +17517,14 @@
           <w:i/>
           <w:color w:val="000000" w:themeColor="text1"/>
         </w:rPr>
-        <w:t xml:space="preserve">Acropora </w:t>
-      </w:r>
-      <w:proofErr w:type="spellStart"/>
-      <w:r>
-        <w:rPr>
-          <w:i/>
-          <w:color w:val="000000" w:themeColor="text1"/>
-        </w:rPr>
-        <w:t>millepora</w:t>
-      </w:r>
-      <w:proofErr w:type="spellEnd"/>
+        <w:t>Acropora millepora</w:t>
+      </w:r>
       <w:r>
         <w:rPr>
           <w:color w:val="000000" w:themeColor="text1"/>
         </w:rPr>
         <w:t xml:space="preserve"> did find a significant positive genetic correlation (</w:t>
       </w:r>
-      <w:proofErr w:type="spellStart"/>
       <w:r>
         <w:rPr>
           <w:i/>
@@ -17920,7 +17540,6 @@
         </w:rPr>
         <w:t>g</w:t>
       </w:r>
-      <w:proofErr w:type="spellEnd"/>
       <w:r>
         <w:rPr>
           <w:color w:val="000000" w:themeColor="text1"/>
@@ -18220,21 +17839,7 @@
         <w:rPr>
           <w:color w:val="000000" w:themeColor="text1"/>
         </w:rPr>
-        <w:t xml:space="preserve">. In studies of multicellular animals, there has been little support for epigenetic inheritance via </w:t>
-      </w:r>
-      <w:proofErr w:type="spellStart"/>
-      <w:r>
-        <w:rPr>
-          <w:color w:val="000000" w:themeColor="text1"/>
-        </w:rPr>
-        <w:t>CgP</w:t>
-      </w:r>
-      <w:proofErr w:type="spellEnd"/>
-      <w:r>
-        <w:rPr>
-          <w:color w:val="000000" w:themeColor="text1"/>
-        </w:rPr>
-        <w:t xml:space="preserve"> methylation </w:t>
+        <w:t xml:space="preserve">. In studies of multicellular animals, there has been little support for epigenetic inheritance via CgP methylation </w:t>
       </w:r>
       <w:r>
         <w:rPr>
@@ -18483,21 +18088,7 @@
         <w:rPr>
           <w:color w:val="000000" w:themeColor="text1"/>
         </w:rPr>
-        <w:t>square-</w:t>
-      </w:r>
-      <w:proofErr w:type="spellStart"/>
-      <w:r>
-        <w:rPr>
-          <w:color w:val="000000" w:themeColor="text1"/>
-        </w:rPr>
-        <w:t>root</w:t>
-      </w:r>
-      <w:proofErr w:type="spellEnd"/>
-      <w:r>
-        <w:rPr>
-          <w:color w:val="000000" w:themeColor="text1"/>
-        </w:rPr>
-        <w:t xml:space="preserve"> transformed the temperature difference data in order to reduce the leverage of estimates </w:t>
+        <w:t xml:space="preserve">square-root transformed the temperature difference data in order to reduce the leverage of estimates </w:t>
       </w:r>
       <w:r>
         <w:rPr>
@@ -18545,21 +18136,7 @@
         <w:rPr>
           <w:color w:val="000000" w:themeColor="text1"/>
         </w:rPr>
-        <w:t xml:space="preserve">After </w:t>
-      </w:r>
-      <w:proofErr w:type="spellStart"/>
-      <w:r>
-        <w:rPr>
-          <w:color w:val="000000" w:themeColor="text1"/>
-        </w:rPr>
-        <w:t>subsetting</w:t>
-      </w:r>
-      <w:proofErr w:type="spellEnd"/>
-      <w:r>
-        <w:rPr>
-          <w:color w:val="000000" w:themeColor="text1"/>
-        </w:rPr>
-        <w:t xml:space="preserve"> the data to </w:t>
+        <w:t xml:space="preserve">After subsetting the data to </w:t>
       </w:r>
       <w:r>
         <w:rPr>
@@ -18739,21 +18316,7 @@
         <w:rPr>
           <w:color w:val="000000" w:themeColor="text1"/>
         </w:rPr>
-        <w:t xml:space="preserve">; </w:t>
-      </w:r>
-      <w:proofErr w:type="spellStart"/>
-      <w:r>
-        <w:rPr>
-          <w:color w:val="000000" w:themeColor="text1"/>
-        </w:rPr>
-        <w:t>ΔAICc</w:t>
-      </w:r>
-      <w:proofErr w:type="spellEnd"/>
-      <w:r>
-        <w:rPr>
-          <w:color w:val="000000" w:themeColor="text1"/>
-        </w:rPr>
-        <w:t xml:space="preserve"> = </w:t>
+        <w:t xml:space="preserve">; ΔAICc = </w:t>
       </w:r>
       <w:r>
         <w:rPr>
@@ -19092,8 +18655,6 @@
         </w:rPr>
         <w:t>mperatures</w:t>
       </w:r>
-      <w:bookmarkStart w:id="5" w:name="_GoBack"/>
-      <w:bookmarkEnd w:id="5"/>
       <w:r>
         <w:rPr>
           <w:color w:val="000000" w:themeColor="text1"/>
@@ -20146,7 +19707,7 @@
           <w:color w:val="000000" w:themeColor="text1"/>
         </w:rPr>
       </w:pPr>
-      <w:bookmarkStart w:id="6" w:name="_Hlk68447236"/>
+      <w:bookmarkStart w:id="5" w:name="_Hlk68447236"/>
       <w:r>
         <w:rPr>
           <w:b/>
@@ -20202,7 +19763,7 @@
         <w:t>e</w:t>
       </w:r>
     </w:p>
-    <w:bookmarkEnd w:id="6"/>
+    <w:bookmarkEnd w:id="5"/>
     <w:p>
       <w:pPr>
         <w:spacing w:line="480" w:lineRule="auto"/>
@@ -20409,7 +19970,6 @@
         </w:rPr>
         <w:t>(</w:t>
       </w:r>
-      <w:proofErr w:type="spellStart"/>
       <w:r>
         <w:rPr>
           <w:i/>
@@ -20425,7 +19985,6 @@
         </w:rPr>
         <w:t>max</w:t>
       </w:r>
-      <w:proofErr w:type="spellEnd"/>
       <w:r>
         <w:rPr>
           <w:color w:val="000000" w:themeColor="text1"/>
@@ -20468,7 +20027,6 @@
         </w:rPr>
         <w:t>(</w:t>
       </w:r>
-      <w:proofErr w:type="spellStart"/>
       <w:r>
         <w:rPr>
           <w:i/>
@@ -20484,7 +20042,6 @@
         </w:rPr>
         <w:t>opt</w:t>
       </w:r>
-      <w:proofErr w:type="spellEnd"/>
       <w:r>
         <w:rPr>
           <w:color w:val="000000" w:themeColor="text1"/>
@@ -20569,7 +20126,6 @@
         </w:rPr>
         <w:t xml:space="preserve">e.g., </w:t>
       </w:r>
-      <w:proofErr w:type="spellStart"/>
       <w:r>
         <w:rPr>
           <w:i/>
@@ -20585,7 +20141,6 @@
         </w:rPr>
         <w:t>max</w:t>
       </w:r>
-      <w:proofErr w:type="spellEnd"/>
       <w:r>
         <w:rPr>
           <w:color w:val="000000" w:themeColor="text1"/>
@@ -20672,7 +20227,6 @@
         </w:rPr>
         <w:t xml:space="preserve">, or dynamic assays involving gradually increasing temperature until failure, such as temperature-at-death and </w:t>
       </w:r>
-      <w:proofErr w:type="spellStart"/>
       <w:r>
         <w:rPr>
           <w:i/>
@@ -20688,7 +20242,6 @@
         </w:rPr>
         <w:t>max</w:t>
       </w:r>
-      <w:proofErr w:type="spellEnd"/>
       <w:r>
         <w:rPr>
           <w:color w:val="000000" w:themeColor="text1"/>
@@ -21261,7 +20814,6 @@
         </w:rPr>
         <w:t xml:space="preserve">to obtain </w:t>
       </w:r>
-      <w:proofErr w:type="spellStart"/>
       <w:r>
         <w:rPr>
           <w:i/>
@@ -21277,14 +20829,12 @@
         </w:rPr>
         <w:t>max</w:t>
       </w:r>
-      <w:proofErr w:type="spellEnd"/>
       <w:r>
         <w:rPr>
           <w:color w:val="000000" w:themeColor="text1"/>
         </w:rPr>
         <w:t xml:space="preserve">, </w:t>
       </w:r>
-      <w:proofErr w:type="spellStart"/>
       <w:r>
         <w:rPr>
           <w:i/>
@@ -21300,14 +20850,12 @@
         </w:rPr>
         <w:t>opt</w:t>
       </w:r>
-      <w:proofErr w:type="spellEnd"/>
       <w:r>
         <w:rPr>
           <w:color w:val="000000" w:themeColor="text1"/>
         </w:rPr>
         <w:t xml:space="preserve">, and </w:t>
       </w:r>
-      <w:proofErr w:type="spellStart"/>
       <w:r>
         <w:rPr>
           <w:i/>
@@ -21323,7 +20871,6 @@
         </w:rPr>
         <w:t>max</w:t>
       </w:r>
-      <w:proofErr w:type="spellEnd"/>
       <w:r>
         <w:rPr>
           <w:color w:val="000000" w:themeColor="text1"/>
@@ -21580,7 +21127,6 @@
         </w:rPr>
         <w:t xml:space="preserve">For example, with the evolution of higher upper thermotolerance (e.g., increasing </w:t>
       </w:r>
-      <w:proofErr w:type="spellStart"/>
       <w:r>
         <w:rPr>
           <w:i/>
@@ -21596,7 +21142,6 @@
         </w:rPr>
         <w:t>max</w:t>
       </w:r>
-      <w:proofErr w:type="spellEnd"/>
       <w:r>
         <w:rPr>
           <w:color w:val="000000" w:themeColor="text1"/>
@@ -22149,21 +21694,7 @@
         <w:rPr>
           <w:color w:val="000000" w:themeColor="text1"/>
         </w:rPr>
-        <w:t xml:space="preserve">in adults, parental and symbiont effects, and transgenerational inheritance of </w:t>
-      </w:r>
-      <w:proofErr w:type="spellStart"/>
-      <w:r>
-        <w:rPr>
-          <w:color w:val="000000" w:themeColor="text1"/>
-        </w:rPr>
-        <w:t>CgP</w:t>
-      </w:r>
-      <w:proofErr w:type="spellEnd"/>
-      <w:r>
-        <w:rPr>
-          <w:color w:val="000000" w:themeColor="text1"/>
-        </w:rPr>
-        <w:t xml:space="preserve"> methylation.</w:t>
+        <w:t>in adults, parental and symbiont effects, and transgenerational inheritance of CgP methylation.</w:t>
       </w:r>
       <w:r>
         <w:rPr>
@@ -22183,7 +21714,6 @@
         </w:rPr>
         <w:t xml:space="preserve">ecent evolutionary models of corals consider the heritability of the thermal optimum for corals, </w:t>
       </w:r>
-      <w:proofErr w:type="spellStart"/>
       <w:r>
         <w:rPr>
           <w:i/>
@@ -22199,7 +21729,6 @@
         </w:rPr>
         <w:t>opt</w:t>
       </w:r>
-      <w:proofErr w:type="spellEnd"/>
       <w:r>
         <w:rPr>
           <w:color w:val="000000" w:themeColor="text1"/>
@@ -22312,7 +21841,6 @@
         </w:rPr>
         <w:t xml:space="preserve">However, there are no available estimates for coral thermal performance traits such as </w:t>
       </w:r>
-      <w:proofErr w:type="spellStart"/>
       <w:r>
         <w:rPr>
           <w:i/>
@@ -22328,14 +21856,12 @@
         </w:rPr>
         <w:t>opt</w:t>
       </w:r>
-      <w:proofErr w:type="spellEnd"/>
       <w:r>
         <w:rPr>
           <w:color w:val="000000" w:themeColor="text1"/>
         </w:rPr>
         <w:t xml:space="preserve">, </w:t>
       </w:r>
-      <w:proofErr w:type="spellStart"/>
       <w:r>
         <w:rPr>
           <w:i/>
@@ -22351,14 +21877,12 @@
         </w:rPr>
         <w:t>min</w:t>
       </w:r>
-      <w:proofErr w:type="spellEnd"/>
       <w:r>
         <w:rPr>
           <w:color w:val="000000" w:themeColor="text1"/>
         </w:rPr>
         <w:t xml:space="preserve">, </w:t>
       </w:r>
-      <w:proofErr w:type="spellStart"/>
       <w:r>
         <w:rPr>
           <w:i/>
@@ -22374,7 +21898,6 @@
         </w:rPr>
         <w:t>max</w:t>
       </w:r>
-      <w:proofErr w:type="spellEnd"/>
       <w:r>
         <w:rPr>
           <w:color w:val="000000" w:themeColor="text1"/>
@@ -22394,7 +21917,6 @@
         </w:rPr>
         <w:t>, and our knowledge of how TPC parameters co-evolve remains very limited. For example, the evolution of higher thermal optima (</w:t>
       </w:r>
-      <w:proofErr w:type="spellStart"/>
       <w:r>
         <w:rPr>
           <w:i/>
@@ -22410,14 +21932,12 @@
         </w:rPr>
         <w:t>opt</w:t>
       </w:r>
-      <w:proofErr w:type="spellEnd"/>
       <w:r>
         <w:rPr>
           <w:color w:val="000000" w:themeColor="text1"/>
         </w:rPr>
         <w:t>) may result in reduced maximal performance (</w:t>
       </w:r>
-      <w:proofErr w:type="spellStart"/>
       <w:r>
         <w:rPr>
           <w:i/>
@@ -22433,14 +21953,12 @@
         </w:rPr>
         <w:t>max</w:t>
       </w:r>
-      <w:proofErr w:type="spellEnd"/>
       <w:r>
         <w:rPr>
           <w:color w:val="000000" w:themeColor="text1"/>
         </w:rPr>
         <w:t>) or performance breadth (</w:t>
       </w:r>
-      <w:proofErr w:type="spellStart"/>
       <w:r>
         <w:rPr>
           <w:i/>
@@ -22456,14 +21974,12 @@
         </w:rPr>
         <w:t>min</w:t>
       </w:r>
-      <w:proofErr w:type="spellEnd"/>
       <w:r>
         <w:rPr>
           <w:color w:val="000000" w:themeColor="text1"/>
         </w:rPr>
         <w:t xml:space="preserve">, </w:t>
       </w:r>
-      <w:proofErr w:type="spellStart"/>
       <w:r>
         <w:rPr>
           <w:i/>
@@ -22479,7 +21995,6 @@
         </w:rPr>
         <w:t>max</w:t>
       </w:r>
-      <w:proofErr w:type="spellEnd"/>
       <w:r>
         <w:rPr>
           <w:color w:val="000000" w:themeColor="text1"/>
@@ -22580,94 +22095,38 @@
         <w:rPr>
           <w:color w:val="000000" w:themeColor="text1"/>
         </w:rPr>
-        <w:t xml:space="preserve">, as well as Holland Elder, Carly </w:t>
-      </w:r>
-      <w:proofErr w:type="spellStart"/>
-      <w:r>
-        <w:rPr>
-          <w:color w:val="000000" w:themeColor="text1"/>
-        </w:rPr>
-        <w:t>Kenkel</w:t>
-      </w:r>
-      <w:proofErr w:type="spellEnd"/>
-      <w:r>
-        <w:rPr>
-          <w:color w:val="000000" w:themeColor="text1"/>
-        </w:rPr>
-        <w:t xml:space="preserve">, Mikhail Matz, </w:t>
-      </w:r>
-      <w:proofErr w:type="spellStart"/>
-      <w:r>
-        <w:rPr>
-          <w:color w:val="000000" w:themeColor="text1"/>
-        </w:rPr>
-        <w:t>Hanaka</w:t>
-      </w:r>
-      <w:proofErr w:type="spellEnd"/>
+        <w:t xml:space="preserve">, as well as Holland Elder, Carly Kenkel, Mikhail Matz, Hanaka Mera, Rachel Wright, and Yingqi Zhang for </w:t>
+      </w:r>
+      <w:r>
+        <w:rPr>
+          <w:color w:val="000000" w:themeColor="text1"/>
+        </w:rPr>
+        <w:t xml:space="preserve">aiding in </w:t>
+      </w:r>
+      <w:r>
+        <w:rPr>
+          <w:color w:val="000000" w:themeColor="text1"/>
+        </w:rPr>
+        <w:t xml:space="preserve">locating further heritability estimates from past and current projects. </w:t>
+      </w:r>
+      <w:r>
+        <w:rPr>
+          <w:color w:val="000000" w:themeColor="text1"/>
+        </w:rPr>
+        <w:t>KRB-N</w:t>
+      </w:r>
+      <w:r>
+        <w:rPr>
+          <w:color w:val="000000" w:themeColor="text1"/>
+        </w:rPr>
+        <w:t xml:space="preserve"> is supported</w:t>
+      </w:r>
       <w:r>
         <w:rPr>
           <w:color w:val="000000" w:themeColor="text1"/>
         </w:rPr>
         <w:t xml:space="preserve"> </w:t>
       </w:r>
-      <w:proofErr w:type="spellStart"/>
-      <w:r>
-        <w:rPr>
-          <w:color w:val="000000" w:themeColor="text1"/>
-        </w:rPr>
-        <w:t>Mera</w:t>
-      </w:r>
-      <w:proofErr w:type="spellEnd"/>
-      <w:r>
-        <w:rPr>
-          <w:color w:val="000000" w:themeColor="text1"/>
-        </w:rPr>
-        <w:t xml:space="preserve">, Rachel Wright, and </w:t>
-      </w:r>
-      <w:proofErr w:type="spellStart"/>
-      <w:r>
-        <w:rPr>
-          <w:color w:val="000000" w:themeColor="text1"/>
-        </w:rPr>
-        <w:t>Yingqi</w:t>
-      </w:r>
-      <w:proofErr w:type="spellEnd"/>
-      <w:r>
-        <w:rPr>
-          <w:color w:val="000000" w:themeColor="text1"/>
-        </w:rPr>
-        <w:t xml:space="preserve"> Zhang for </w:t>
-      </w:r>
-      <w:r>
-        <w:rPr>
-          <w:color w:val="000000" w:themeColor="text1"/>
-        </w:rPr>
-        <w:t xml:space="preserve">aiding in </w:t>
-      </w:r>
-      <w:r>
-        <w:rPr>
-          <w:color w:val="000000" w:themeColor="text1"/>
-        </w:rPr>
-        <w:t xml:space="preserve">locating further heritability estimates from past and current projects. </w:t>
-      </w:r>
-      <w:r>
-        <w:rPr>
-          <w:color w:val="000000" w:themeColor="text1"/>
-        </w:rPr>
-        <w:t>KRB-N</w:t>
-      </w:r>
-      <w:r>
-        <w:rPr>
-          <w:color w:val="000000" w:themeColor="text1"/>
-        </w:rPr>
-        <w:t xml:space="preserve"> is supported</w:t>
-      </w:r>
-      <w:r>
-        <w:rPr>
-          <w:color w:val="000000" w:themeColor="text1"/>
-        </w:rPr>
-        <w:t xml:space="preserve"> </w:t>
-      </w:r>
       <w:r>
         <w:rPr>
           <w:color w:val="000000" w:themeColor="text1"/>
@@ -22680,19 +22139,11 @@
         </w:rPr>
         <w:t xml:space="preserve">nd </w:t>
       </w:r>
-      <w:proofErr w:type="spellStart"/>
-      <w:r>
-        <w:rPr>
-          <w:color w:val="000000" w:themeColor="text1"/>
-        </w:rPr>
-        <w:t>MJHvO</w:t>
-      </w:r>
-      <w:proofErr w:type="spellEnd"/>
-      <w:r>
-        <w:rPr>
-          <w:color w:val="000000" w:themeColor="text1"/>
-        </w:rPr>
-        <w:t xml:space="preserve"> acknowledges Australian Research Council Laureate Fellowship FL180100036.</w:t>
+      <w:r>
+        <w:rPr>
+          <w:color w:val="000000" w:themeColor="text1"/>
+        </w:rPr>
+        <w:t>MJHvO acknowledges Australian Research Council Laureate Fellowship FL180100036.</w:t>
       </w:r>
       <w:r>
         <w:rPr>
@@ -22826,8 +22277,10 @@
         <w:rPr>
           <w:color w:val="000000" w:themeColor="text1"/>
         </w:rPr>
-        <w:t xml:space="preserve"> (pending article acceptance).</w:t>
-      </w:r>
+        <w:t>.</w:t>
+      </w:r>
+      <w:bookmarkStart w:id="6" w:name="_GoBack"/>
+      <w:bookmarkEnd w:id="6"/>
       <w:r>
         <w:rPr>
           <w:color w:val="000000" w:themeColor="text1"/>
@@ -29460,21 +28913,7 @@
         <w:rPr>
           <w:color w:val="000000" w:themeColor="text1"/>
         </w:rPr>
-        <w:t>Heritability vs. study temperature difference (treatment temperature relative to ambient/control temperature) for each trait type and heritability type, with the size of each point represents its relative precision. Dashed lines indicate the estimated marginal mean effect of temperature difference, while accounting for trait type and heritability type effects. One square-</w:t>
-      </w:r>
-      <w:proofErr w:type="spellStart"/>
-      <w:r>
-        <w:rPr>
-          <w:color w:val="000000" w:themeColor="text1"/>
-        </w:rPr>
-        <w:t>root</w:t>
-      </w:r>
-      <w:proofErr w:type="spellEnd"/>
-      <w:r>
-        <w:rPr>
-          <w:color w:val="000000" w:themeColor="text1"/>
-        </w:rPr>
-        <w:t xml:space="preserve"> degree difference (+1√°C) translates to a mean increase in </w:t>
+        <w:t xml:space="preserve">Heritability vs. study temperature difference (treatment temperature relative to ambient/control temperature) for each trait type and heritability type, with the size of each point represents its relative precision. Dashed lines indicate the estimated marginal mean effect of temperature difference, while accounting for trait type and heritability type effects. One square-root degree difference (+1√°C) translates to a mean increase in </w:t>
       </w:r>
       <w:r>
         <w:rPr>
@@ -32174,21 +31613,6 @@
 </file>
 
 <file path=customXml/item1.xml><?xml version="1.0" encoding="utf-8"?>
-<p:properties xmlns:p="http://schemas.microsoft.com/office/2006/metadata/properties" xmlns:xsi="http://www.w3.org/2001/XMLSchema-instance" xmlns:pc="http://schemas.microsoft.com/office/infopath/2007/PartnerControls">
-  <documentManagement/>
-</p:properties>
-</file>
-
-<file path=customXml/item2.xml><?xml version="1.0" encoding="utf-8"?>
-<?mso-contentType ?>
-<FormTemplates xmlns="http://schemas.microsoft.com/sharepoint/v3/contenttype/forms">
-  <Display>DocumentLibraryForm</Display>
-  <Edit>DocumentLibraryForm</Edit>
-  <New>DocumentLibraryForm</New>
-</FormTemplates>
-</file>
-
-<file path=customXml/item3.xml><?xml version="1.0" encoding="utf-8"?>
 <ct:contentTypeSchema xmlns:ct="http://schemas.microsoft.com/office/2006/metadata/contentType" xmlns:ma="http://schemas.microsoft.com/office/2006/metadata/properties/metaAttributes" ct:_="" ma:_="" ma:contentTypeName="Document" ma:contentTypeID="0x010100CCD14E2DE0FC5C4A8E56535E1AB1EB5E" ma:contentTypeVersion="14" ma:contentTypeDescription="Create a new document." ma:contentTypeScope="" ma:versionID="72042c431d7ce4b38e70752960069beb">
   <xsd:schema xmlns:xsd="http://www.w3.org/2001/XMLSchema" xmlns:xs="http://www.w3.org/2001/XMLSchema" xmlns:p="http://schemas.microsoft.com/office/2006/metadata/properties" xmlns:ns3="236bb849-97a9-451b-b47e-8d1e9d70d0c0" xmlns:ns4="1b1d83d6-109c-4138-83b8-ad0b37d0a086" targetNamespace="http://schemas.microsoft.com/office/2006/metadata/properties" ma:root="true" ma:fieldsID="fd96f5bdf939f779c749043f7ddc35a3" ns3:_="" ns4:_="">
     <xsd:import namespace="236bb849-97a9-451b-b47e-8d1e9d70d0c0"/>
@@ -32417,28 +31841,26 @@
 </ct:contentTypeSchema>
 </file>
 
+<file path=customXml/item2.xml><?xml version="1.0" encoding="utf-8"?>
+<?mso-contentType ?>
+<FormTemplates xmlns="http://schemas.microsoft.com/sharepoint/v3/contenttype/forms">
+  <Display>DocumentLibraryForm</Display>
+  <Edit>DocumentLibraryForm</Edit>
+  <New>DocumentLibraryForm</New>
+</FormTemplates>
+</file>
+
+<file path=customXml/item3.xml><?xml version="1.0" encoding="utf-8"?>
+<p:properties xmlns:p="http://schemas.microsoft.com/office/2006/metadata/properties" xmlns:xsi="http://www.w3.org/2001/XMLSchema-instance" xmlns:pc="http://schemas.microsoft.com/office/infopath/2007/PartnerControls">
+  <documentManagement/>
+</p:properties>
+</file>
+
 <file path=customXml/item4.xml><?xml version="1.0" encoding="utf-8"?>
 <b:Sources xmlns:b="http://schemas.openxmlformats.org/officeDocument/2006/bibliography" xmlns="http://schemas.openxmlformats.org/officeDocument/2006/bibliography" SelectedStyle="\APASixthEditionOfficeOnline.xsl" StyleName="APA" Version="6"/>
 </file>
 
 <file path=customXml/itemProps1.xml><?xml version="1.0" encoding="utf-8"?>
-<ds:datastoreItem xmlns:ds="http://schemas.openxmlformats.org/officeDocument/2006/customXml" ds:itemID="{6A5857EF-3222-440F-8DB2-9B768C47DF7F}">
-  <ds:schemaRefs>
-    <ds:schemaRef ds:uri="http://schemas.microsoft.com/office/2006/metadata/properties"/>
-    <ds:schemaRef ds:uri="http://schemas.microsoft.com/office/infopath/2007/PartnerControls"/>
-  </ds:schemaRefs>
-</ds:datastoreItem>
-</file>
-
-<file path=customXml/itemProps2.xml><?xml version="1.0" encoding="utf-8"?>
-<ds:datastoreItem xmlns:ds="http://schemas.openxmlformats.org/officeDocument/2006/customXml" ds:itemID="{7D5E0C3F-58A4-4288-9AF1-9053B9B294FB}">
-  <ds:schemaRefs>
-    <ds:schemaRef ds:uri="http://schemas.microsoft.com/sharepoint/v3/contenttype/forms"/>
-  </ds:schemaRefs>
-</ds:datastoreItem>
-</file>
-
-<file path=customXml/itemProps3.xml><?xml version="1.0" encoding="utf-8"?>
 <ds:datastoreItem xmlns:ds="http://schemas.openxmlformats.org/officeDocument/2006/customXml" ds:itemID="{F1C9B952-32F3-4DD8-ADF4-7230A22BD555}">
   <ds:schemaRefs>
     <ds:schemaRef ds:uri="http://schemas.microsoft.com/office/2006/metadata/contentType"/>
@@ -32457,8 +31879,25 @@
 </ds:datastoreItem>
 </file>
 
+<file path=customXml/itemProps2.xml><?xml version="1.0" encoding="utf-8"?>
+<ds:datastoreItem xmlns:ds="http://schemas.openxmlformats.org/officeDocument/2006/customXml" ds:itemID="{7D5E0C3F-58A4-4288-9AF1-9053B9B294FB}">
+  <ds:schemaRefs>
+    <ds:schemaRef ds:uri="http://schemas.microsoft.com/sharepoint/v3/contenttype/forms"/>
+  </ds:schemaRefs>
+</ds:datastoreItem>
+</file>
+
+<file path=customXml/itemProps3.xml><?xml version="1.0" encoding="utf-8"?>
+<ds:datastoreItem xmlns:ds="http://schemas.openxmlformats.org/officeDocument/2006/customXml" ds:itemID="{6A5857EF-3222-440F-8DB2-9B768C47DF7F}">
+  <ds:schemaRefs>
+    <ds:schemaRef ds:uri="http://schemas.microsoft.com/office/2006/metadata/properties"/>
+    <ds:schemaRef ds:uri="http://schemas.microsoft.com/office/infopath/2007/PartnerControls"/>
+  </ds:schemaRefs>
+</ds:datastoreItem>
+</file>
+
 <file path=customXml/itemProps4.xml><?xml version="1.0" encoding="utf-8"?>
-<ds:datastoreItem xmlns:ds="http://schemas.openxmlformats.org/officeDocument/2006/customXml" ds:itemID="{F2B12914-51A3-1446-BDD5-097B8BA2347E}">
+<ds:datastoreItem xmlns:ds="http://schemas.openxmlformats.org/officeDocument/2006/customXml" ds:itemID="{6953B73C-98DA-9F44-B22E-26F4D50876B1}">
   <ds:schemaRefs>
     <ds:schemaRef ds:uri="http://schemas.openxmlformats.org/officeDocument/2006/bibliography"/>
   </ds:schemaRefs>

</xml_diff>